<commit_message>
mikulasuv vybor pro dopravu pridan
</commit_message>
<xml_diff>
--- a/odmeny/2016/02/mikulas-ferjencik/vycetka-unor-ferjencik.docx
+++ b/odmeny/2016/02/mikulas-ferjencik/vycetka-unor-ferjencik.docx
@@ -491,6 +491,37 @@
               <w:t>3. 2. 2016</w:t>
             </w:r>
           </w:p>
+          <w:p>
+            <w:pPr>
+              <w:pStyle w:val="Normal"/>
+              <w:spacing w:lineRule="auto" w:line="240" w:before="0" w:after="0"/>
+              <w:rPr/>
+            </w:pPr>
+            <w:r>
+              <w:rPr/>
+            </w:r>
+          </w:p>
+          <w:p>
+            <w:pPr>
+              <w:pStyle w:val="Normal"/>
+              <w:spacing w:lineRule="auto" w:line="240" w:before="0" w:after="0"/>
+              <w:rPr/>
+            </w:pPr>
+            <w:r>
+              <w:rPr/>
+            </w:r>
+          </w:p>
+          <w:p>
+            <w:pPr>
+              <w:pStyle w:val="Normal"/>
+              <w:spacing w:lineRule="auto" w:line="240" w:before="0" w:after="0"/>
+              <w:rPr/>
+            </w:pPr>
+            <w:r>
+              <w:rPr/>
+              <w:t>18. 2. 2016</w:t>
+            </w:r>
+          </w:p>
         </w:tc>
         <w:tc>
           <w:tcPr>
@@ -512,6 +543,38 @@
               <w:t>12:00 – 17:00</w:t>
             </w:r>
           </w:p>
+          <w:p>
+            <w:pPr>
+              <w:pStyle w:val="Normal"/>
+              <w:spacing w:lineRule="auto" w:line="240" w:before="0" w:after="0"/>
+              <w:rPr/>
+            </w:pPr>
+            <w:r>
+              <w:rPr/>
+            </w:r>
+          </w:p>
+          <w:p>
+            <w:pPr>
+              <w:pStyle w:val="Normal"/>
+              <w:spacing w:lineRule="auto" w:line="240" w:before="0" w:after="0"/>
+              <w:rPr/>
+            </w:pPr>
+            <w:r>
+              <w:rPr/>
+              <w:t xml:space="preserve">15:00 - </w:t>
+            </w:r>
+          </w:p>
+          <w:p>
+            <w:pPr>
+              <w:pStyle w:val="Normal"/>
+              <w:spacing w:lineRule="auto" w:line="240" w:before="0" w:after="0"/>
+              <w:rPr/>
+            </w:pPr>
+            <w:r>
+              <w:rPr/>
+              <w:t>16:00</w:t>
+            </w:r>
+          </w:p>
         </w:tc>
         <w:tc>
           <w:tcPr>
@@ -531,6 +594,37 @@
             <w:r>
               <w:rPr/>
               <w:t>3</w:t>
+            </w:r>
+          </w:p>
+          <w:p>
+            <w:pPr>
+              <w:pStyle w:val="Normal"/>
+              <w:spacing w:lineRule="auto" w:line="240" w:before="0" w:after="0"/>
+              <w:rPr/>
+            </w:pPr>
+            <w:r>
+              <w:rPr/>
+            </w:r>
+          </w:p>
+          <w:p>
+            <w:pPr>
+              <w:pStyle w:val="Normal"/>
+              <w:spacing w:lineRule="auto" w:line="240" w:before="0" w:after="0"/>
+              <w:rPr/>
+            </w:pPr>
+            <w:r>
+              <w:rPr/>
+            </w:r>
+          </w:p>
+          <w:p>
+            <w:pPr>
+              <w:pStyle w:val="Normal"/>
+              <w:spacing w:lineRule="auto" w:line="240" w:before="0" w:after="0"/>
+              <w:rPr/>
+            </w:pPr>
+            <w:r>
+              <w:rPr/>
+              <w:t>1</w:t>
             </w:r>
           </w:p>
         </w:tc>
@@ -555,6 +649,37 @@
               <w:t>3</w:t>
             </w:r>
           </w:p>
+          <w:p>
+            <w:pPr>
+              <w:pStyle w:val="Normal"/>
+              <w:spacing w:lineRule="auto" w:line="240" w:before="0" w:after="0"/>
+              <w:rPr/>
+            </w:pPr>
+            <w:r>
+              <w:rPr/>
+            </w:r>
+          </w:p>
+          <w:p>
+            <w:pPr>
+              <w:pStyle w:val="Normal"/>
+              <w:spacing w:lineRule="auto" w:line="240" w:before="0" w:after="0"/>
+              <w:rPr/>
+            </w:pPr>
+            <w:r>
+              <w:rPr/>
+            </w:r>
+          </w:p>
+          <w:p>
+            <w:pPr>
+              <w:pStyle w:val="Normal"/>
+              <w:spacing w:lineRule="auto" w:line="240" w:before="0" w:after="0"/>
+              <w:rPr/>
+            </w:pPr>
+            <w:r>
+              <w:rPr/>
+              <w:t>1</w:t>
+            </w:r>
+          </w:p>
         </w:tc>
         <w:tc>
           <w:tcPr>
@@ -574,6 +699,17 @@
             <w:r>
               <w:rPr/>
               <w:t>jednání výboru pro kulturu</w:t>
+            </w:r>
+          </w:p>
+          <w:p>
+            <w:pPr>
+              <w:pStyle w:val="Normal"/>
+              <w:spacing w:lineRule="auto" w:line="240" w:before="0" w:after="0"/>
+              <w:rPr/>
+            </w:pPr>
+            <w:r>
+              <w:rPr/>
+              <w:t>jednání výboru pro dopravu</w:t>
             </w:r>
           </w:p>
           <w:p>

</xml_diff>